<commit_message>
Now with unicode characters
</commit_message>
<xml_diff>
--- a/XML_utilities/doc_link_samples/SampleWordDoc.docx
+++ b/XML_utilities/doc_link_samples/SampleWordDoc.docx
@@ -18,15 +18,43 @@
           <w:rPr>
             <w:rStyle w:val="Hyperlink"/>
           </w:rPr>
-          <w:t>linky</w:t>
+          <w:t>liñky</w:t>
         </w:r>
         <w:proofErr w:type="spellEnd"/>
         <w:r>
           <w:rPr>
             <w:rStyle w:val="Hyperlink"/>
           </w:rPr>
-          <w:t xml:space="preserve"> dinky doo</w:t>
-        </w:r>
+          <w:t xml:space="preserve"> </w:t>
+        </w:r>
+        <w:proofErr w:type="spellStart"/>
+        <w:r>
+          <w:rPr>
+            <w:rStyle w:val="Hyperlink"/>
+          </w:rPr>
+          <w:t>dînky</w:t>
+        </w:r>
+        <w:proofErr w:type="spellEnd"/>
+        <w:r>
+          <w:rPr>
+            <w:rStyle w:val="Hyperlink"/>
+          </w:rPr>
+          <w:t xml:space="preserve"> </w:t>
+        </w:r>
+        <w:proofErr w:type="spellStart"/>
+        <w:r>
+          <w:rPr>
+            <w:rStyle w:val="Hyperlink"/>
+          </w:rPr>
+          <w:t>dø</w:t>
+        </w:r>
+        <w:r>
+          <w:rPr>
+            <w:rStyle w:val="Hyperlink"/>
+          </w:rPr>
+          <w:t>o</w:t>
+        </w:r>
+        <w:proofErr w:type="spellEnd"/>
       </w:hyperlink>
       <w:r>
         <w:t xml:space="preserve">. This one is secure instead: </w:t>
@@ -37,15 +65,29 @@
           <w:rPr>
             <w:rStyle w:val="Hyperlink"/>
           </w:rPr>
-          <w:t>hyperlinkius</w:t>
+          <w:t>hyperlinkiuƒ</w:t>
         </w:r>
         <w:proofErr w:type="spellEnd"/>
         <w:r>
           <w:rPr>
             <w:rStyle w:val="Hyperlink"/>
           </w:rPr>
-          <w:t xml:space="preserve"> maximus</w:t>
-        </w:r>
+          <w:t xml:space="preserve"> </w:t>
+        </w:r>
+        <w:proofErr w:type="spellStart"/>
+        <w:r>
+          <w:rPr>
+            <w:rStyle w:val="Hyperlink"/>
+          </w:rPr>
+          <w:t>maximu</w:t>
+        </w:r>
+        <w:r>
+          <w:rPr>
+            <w:rStyle w:val="Hyperlink"/>
+          </w:rPr>
+          <w:t>ƒ</w:t>
+        </w:r>
+        <w:proofErr w:type="spellEnd"/>
       </w:hyperlink>
       <w:r>
         <w:t xml:space="preserve">. This one is a local link, to another place in this document: </w:t>
@@ -83,10 +125,11 @@
       <w:r>
         <w:t xml:space="preserve">This is an unlinked URL: http://www.example.com/ </w:t>
       </w:r>
+    </w:p>
+    <w:p>
       <w:bookmarkStart w:id="0" w:name="_GoBack"/>
       <w:bookmarkEnd w:id="0"/>
     </w:p>
-    <w:p/>
     <w:p>
       <w:bookmarkStart w:id="1" w:name="target"/>
       <w:bookmarkEnd w:id="1"/>

</xml_diff>